<commit_message>
Added tests for domain
</commit_message>
<xml_diff>
--- a/report.docx
+++ b/report.docx
@@ -1556,6 +1556,31 @@
       </w:r>
     </w:p>
     <w:p/>
+    <w:p>
+      <w:pPr>
+        <w:pStyle w:val="Title"/>
+      </w:pPr>
+      <w:r>
+        <w:t>Код</w:t>
+      </w:r>
+    </w:p>
+    <w:p>
+      <w:pPr>
+        <w:jc w:val="center"/>
+        <w:rPr>
+          <w:lang w:val="ru-RU"/>
+        </w:rPr>
+      </w:pPr>
+      <w:hyperlink r:id="rId6" w:history="1">
+        <w:r>
+          <w:rPr>
+            <w:rStyle w:val="Hyperlink"/>
+            <w:lang w:val="ru-RU"/>
+          </w:rPr>
+          <w:t>https://github.com/david-d25/testing-labwork1</w:t>
+        </w:r>
+      </w:hyperlink>
+    </w:p>
     <w:sectPr>
       <w:pgSz w:w="12240" w:h="15840"/>
       <w:pgMar w:top="1440" w:right="1440" w:bottom="1440" w:left="1440" w:header="720" w:footer="720" w:gutter="0"/>
@@ -2470,7 +2495,6 @@
     <w:name w:val="Hyperlink"/>
     <w:basedOn w:val="DefaultParagraphFont"/>
     <w:uiPriority w:val="99"/>
-    <w:semiHidden/>
     <w:unhideWhenUsed/>
     <w:rsid w:val="00B842C7"/>
     <w:rPr>
@@ -2512,6 +2536,18 @@
       <w:ind w:left="720"/>
       <w:contextualSpacing/>
     </w:pPr>
+  </w:style>
+  <w:style w:type="character" w:styleId="UnresolvedMention">
+    <w:name w:val="Unresolved Mention"/>
+    <w:basedOn w:val="DefaultParagraphFont"/>
+    <w:uiPriority w:val="99"/>
+    <w:semiHidden/>
+    <w:unhideWhenUsed/>
+    <w:rsid w:val="005716C9"/>
+    <w:rPr>
+      <w:color w:val="605E5C"/>
+      <w:shd w:val="clear" w:color="auto" w:fill="E1DFDD"/>
+    </w:rPr>
   </w:style>
 </w:styles>
 </file>

</xml_diff>

<commit_message>
Deleted some rubbish and updated .gitignore
</commit_message>
<xml_diff>
--- a/report.docx
+++ b/report.docx
@@ -1216,6 +1216,9 @@
     <w:p>
       <w:pPr>
         <w:pStyle w:val="Title"/>
+        <w:rPr>
+          <w:lang w:val="en-US"/>
+        </w:rPr>
       </w:pPr>
       <w:r>
         <w:t>Код</w:t>
@@ -1226,14 +1229,12 @@
         <w:jc w:val="center"/>
         <w:rPr>
           <w:rStyle w:val="Hyperlink"/>
-          <w:lang w:val="ru-RU"/>
         </w:rPr>
       </w:pPr>
       <w:hyperlink r:id="rId7" w:history="1">
         <w:r>
           <w:rPr>
             <w:rStyle w:val="Hyperlink"/>
-            <w:lang w:val="ru-RU"/>
           </w:rPr>
           <w:t>https://github.com/david-d25/testing-labwork1</w:t>
         </w:r>
@@ -1242,11 +1243,17 @@
     <w:p>
       <w:pPr>
         <w:pStyle w:val="Title"/>
+        <w:rPr>
+          <w:lang w:val="en-US"/>
+        </w:rPr>
       </w:pPr>
     </w:p>
     <w:p>
       <w:pPr>
         <w:pStyle w:val="Title"/>
+        <w:rPr>
+          <w:lang w:val="en-US"/>
+        </w:rPr>
       </w:pPr>
     </w:p>
     <w:p>
@@ -1321,9 +1328,25 @@
     </w:p>
     <w:p>
       <w:pPr>
+        <w:rPr>
+          <w:rFonts w:asciiTheme="majorHAnsi" w:eastAsiaTheme="majorEastAsia" w:hAnsiTheme="majorHAnsi" w:cstheme="majorBidi"/>
+          <w:spacing w:val="-10"/>
+          <w:kern w:val="28"/>
+          <w:sz w:val="56"/>
+          <w:szCs w:val="56"/>
+          <w:lang w:val="ru-RU"/>
+        </w:rPr>
+      </w:pPr>
+      <w:r>
+        <w:br w:type="page"/>
+      </w:r>
+    </w:p>
+    <w:p>
+      <w:pPr>
         <w:pStyle w:val="Title"/>
       </w:pPr>
       <w:r>
+        <w:lastRenderedPageBreak/>
         <w:t>Вывод</w:t>
       </w:r>
     </w:p>
@@ -1396,6 +1419,119 @@
           <w:lang w:val="ru-RU"/>
         </w:rPr>
         <w:t>, алгоритма обхода графа поиском в ширину и доменной модели.</w:t>
+      </w:r>
+    </w:p>
+    <w:p>
+      <w:pPr>
+        <w:rPr>
+          <w:sz w:val="24"/>
+          <w:szCs w:val="24"/>
+          <w:lang w:val="ru-RU"/>
+        </w:rPr>
+      </w:pPr>
+      <w:r>
+        <w:rPr>
+          <w:sz w:val="24"/>
+          <w:szCs w:val="24"/>
+          <w:lang w:val="ru-RU"/>
+        </w:rPr>
+        <w:t>График функции</w:t>
+      </w:r>
+      <w:r>
+        <w:rPr>
+          <w:sz w:val="24"/>
+          <w:szCs w:val="24"/>
+          <w:lang w:val="ru-RU"/>
+        </w:rPr>
+        <w:t xml:space="preserve"> </w:t>
+      </w:r>
+      <w:r>
+        <w:rPr>
+          <w:sz w:val="24"/>
+          <w:szCs w:val="24"/>
+        </w:rPr>
+        <w:t>arctg</w:t>
+      </w:r>
+      <w:r>
+        <w:rPr>
+          <w:sz w:val="24"/>
+          <w:szCs w:val="24"/>
+          <w:lang w:val="ru-RU"/>
+        </w:rPr>
+        <w:t>(</w:t>
+      </w:r>
+      <w:r>
+        <w:rPr>
+          <w:sz w:val="24"/>
+          <w:szCs w:val="24"/>
+        </w:rPr>
+        <w:t>x</w:t>
+      </w:r>
+      <w:r>
+        <w:rPr>
+          <w:sz w:val="24"/>
+          <w:szCs w:val="24"/>
+          <w:lang w:val="ru-RU"/>
+        </w:rPr>
+        <w:t xml:space="preserve">) </w:t>
+      </w:r>
+      <w:r>
+        <w:rPr>
+          <w:sz w:val="24"/>
+          <w:szCs w:val="24"/>
+          <w:lang w:val="ru-RU"/>
+        </w:rPr>
+        <w:t>выглядит следующим образом:</w:t>
+      </w:r>
+    </w:p>
+    <w:p>
+      <w:pPr>
+        <w:jc w:val="center"/>
+        <w:rPr>
+          <w:sz w:val="24"/>
+          <w:szCs w:val="24"/>
+        </w:rPr>
+      </w:pPr>
+      <w:r>
+        <w:rPr>
+          <w:sz w:val="24"/>
+          <w:szCs w:val="24"/>
+        </w:rPr>
+        <w:drawing>
+          <wp:inline distT="0" distB="0" distL="0" distR="0" wp14:anchorId="5981FC9A" wp14:editId="5A311B21">
+            <wp:extent cx="4073112" cy="2250220"/>
+            <wp:effectExtent l="0" t="0" r="3810" b="0"/>
+            <wp:docPr id="2" name="Picture 2"/>
+            <wp:cNvGraphicFramePr>
+              <a:graphicFrameLocks xmlns:a="http://schemas.openxmlformats.org/drawingml/2006/main" noChangeAspect="1"/>
+            </wp:cNvGraphicFramePr>
+            <a:graphic xmlns:a="http://schemas.openxmlformats.org/drawingml/2006/main">
+              <a:graphicData uri="http://schemas.openxmlformats.org/drawingml/2006/picture">
+                <pic:pic xmlns:pic="http://schemas.openxmlformats.org/drawingml/2006/picture">
+                  <pic:nvPicPr>
+                    <pic:cNvPr id="1" name=""/>
+                    <pic:cNvPicPr/>
+                  </pic:nvPicPr>
+                  <pic:blipFill>
+                    <a:blip r:embed="rId9"/>
+                    <a:stretch>
+                      <a:fillRect/>
+                    </a:stretch>
+                  </pic:blipFill>
+                  <pic:spPr>
+                    <a:xfrm>
+                      <a:off x="0" y="0"/>
+                      <a:ext cx="4091516" cy="2260388"/>
+                    </a:xfrm>
+                    <a:prstGeom prst="rect">
+                      <a:avLst/>
+                    </a:prstGeom>
+                  </pic:spPr>
+                </pic:pic>
+              </a:graphicData>
+            </a:graphic>
+          </wp:inline>
+        </w:drawing>
       </w:r>
     </w:p>
     <w:p>
@@ -1477,31 +1613,7 @@
             <w:sz w:val="24"/>
             <w:szCs w:val="24"/>
           </w:rPr>
-          <m:t>(-</m:t>
-        </m:r>
-        <m:r>
-          <w:rPr>
-            <w:rFonts w:ascii="Cambria Math" w:hAnsi="Cambria Math"/>
-            <w:sz w:val="24"/>
-            <w:szCs w:val="24"/>
-          </w:rPr>
-          <m:t>∞</m:t>
-        </m:r>
-        <m:r>
-          <w:rPr>
-            <w:rFonts w:ascii="Cambria Math" w:hAnsi="Cambria Math"/>
-            <w:sz w:val="24"/>
-            <w:szCs w:val="24"/>
-          </w:rPr>
-          <m:t>,</m:t>
-        </m:r>
-        <m:r>
-          <w:rPr>
-            <w:rFonts w:ascii="Cambria Math" w:hAnsi="Cambria Math"/>
-            <w:sz w:val="24"/>
-            <w:szCs w:val="24"/>
-          </w:rPr>
-          <m:t>-1)</m:t>
+          <m:t>(-∞,-1)</m:t>
         </m:r>
       </m:oMath>
       <w:r>
@@ -1526,31 +1638,7 @@
             <w:sz w:val="24"/>
             <w:szCs w:val="24"/>
           </w:rPr>
-          <m:t>(1</m:t>
-        </m:r>
-        <m:r>
-          <w:rPr>
-            <w:rFonts w:ascii="Cambria Math" w:hAnsi="Cambria Math"/>
-            <w:sz w:val="24"/>
-            <w:szCs w:val="24"/>
-          </w:rPr>
-          <m:t>,</m:t>
-        </m:r>
-        <m:r>
-          <w:rPr>
-            <w:rFonts w:ascii="Cambria Math" w:hAnsi="Cambria Math"/>
-            <w:sz w:val="24"/>
-            <w:szCs w:val="24"/>
-          </w:rPr>
-          <m:t>∞</m:t>
-        </m:r>
-        <m:r>
-          <w:rPr>
-            <w:rFonts w:ascii="Cambria Math" w:hAnsi="Cambria Math"/>
-            <w:sz w:val="24"/>
-            <w:szCs w:val="24"/>
-          </w:rPr>
-          <m:t>)</m:t>
+          <m:t>(1,∞)</m:t>
         </m:r>
       </m:oMath>
     </w:p>
@@ -1689,15 +1777,7 @@
             <w:sz w:val="24"/>
             <w:szCs w:val="24"/>
           </w:rPr>
-          <m:t>-</m:t>
-        </m:r>
-        <m:r>
-          <w:rPr>
-            <w:rFonts w:ascii="Cambria Math" w:hAnsi="Cambria Math"/>
-            <w:sz w:val="24"/>
-            <w:szCs w:val="24"/>
-          </w:rPr>
-          <m:t>∞</m:t>
+          <m:t>-∞</m:t>
         </m:r>
       </m:oMath>
       <w:r>
@@ -1776,7 +1856,6 @@
             <w:szCs w:val="24"/>
             <w:lang w:val="ru-RU"/>
           </w:rPr>
-          <w:lastRenderedPageBreak/>
           <m:t>-1</m:t>
         </m:r>
       </m:oMath>
@@ -2205,6 +2284,7 @@
           <w:szCs w:val="24"/>
           <w:lang w:val="ru-RU"/>
         </w:rPr>
+        <w:lastRenderedPageBreak/>
         <w:t>При тестировании доменной модели учитывались такие особенности, как наличие более сложного состояния у объектов и засыпание потока во время выполнения некоторых операций</w:t>
       </w:r>
       <w:r>
@@ -2243,6 +2323,42 @@
         </w:rPr>
         <w:t>.</w:t>
       </w:r>
+      <w:r>
+        <w:rPr>
+          <w:rFonts w:eastAsiaTheme="minorEastAsia"/>
+          <w:sz w:val="24"/>
+          <w:szCs w:val="24"/>
+          <w:lang w:val="ru-RU"/>
+        </w:rPr>
+        <w:t xml:space="preserve"> </w:t>
+      </w:r>
+      <w:r>
+        <w:rPr>
+          <w:rFonts w:eastAsiaTheme="minorEastAsia"/>
+          <w:sz w:val="24"/>
+          <w:szCs w:val="24"/>
+          <w:lang w:val="ru-RU"/>
+        </w:rPr>
+        <w:t>В целом, доменную модель можно представить в виде конечного автомата, где нужно протестировать все возможные переходы из одного состояни</w:t>
+      </w:r>
+      <w:r>
+        <w:rPr>
+          <w:rFonts w:eastAsiaTheme="minorEastAsia"/>
+          <w:sz w:val="24"/>
+          <w:szCs w:val="24"/>
+          <w:lang w:val="ru-RU"/>
+        </w:rPr>
+        <w:t>я</w:t>
+      </w:r>
+      <w:r>
+        <w:rPr>
+          <w:rFonts w:eastAsiaTheme="minorEastAsia"/>
+          <w:sz w:val="24"/>
+          <w:szCs w:val="24"/>
+          <w:lang w:val="ru-RU"/>
+        </w:rPr>
+        <w:t xml:space="preserve"> в другое. </w:t>
+      </w:r>
     </w:p>
     <w:p>
       <w:pPr>
@@ -2428,17 +2544,6 @@
         </w:rPr>
         <w:t xml:space="preserve"> лежащих в их основе принципов.</w:t>
       </w:r>
-    </w:p>
-    <w:p>
-      <w:pPr>
-        <w:jc w:val="center"/>
-        <w:rPr>
-          <w:rFonts w:eastAsiaTheme="minorEastAsia"/>
-          <w:sz w:val="24"/>
-          <w:szCs w:val="24"/>
-          <w:lang w:val="ru-RU"/>
-        </w:rPr>
-      </w:pPr>
     </w:p>
     <w:sectPr>
       <w:pgSz w:w="12240" w:h="15840"/>

</xml_diff>